<commit_message>
Update README.md and add report
</commit_message>
<xml_diff>
--- a/dangle_report.docx
+++ b/dangle_report.docx
@@ -139,7 +139,23 @@
           <w:sz w:val="26"/>
           <w:szCs w:val="26"/>
         </w:rPr>
-        <w:t>They might see a lot of portfolios of other applicants so my web</w:t>
+        <w:t xml:space="preserve">They might see a lot of portfolios of other </w:t>
+      </w:r>
+      <w:proofErr w:type="gramStart"/>
+      <w:r>
+        <w:rPr>
+          <w:sz w:val="26"/>
+          <w:szCs w:val="26"/>
+        </w:rPr>
+        <w:t>applicants</w:t>
+      </w:r>
+      <w:proofErr w:type="gramEnd"/>
+      <w:r>
+        <w:rPr>
+          <w:sz w:val="26"/>
+          <w:szCs w:val="26"/>
+        </w:rPr>
+        <w:t xml:space="preserve"> so my web</w:t>
       </w:r>
       <w:r>
         <w:rPr>
@@ -340,7 +356,23 @@
           <w:sz w:val="26"/>
           <w:szCs w:val="26"/>
         </w:rPr>
-        <w:t>The site consists of three pages: main page, hobbies and portfolio. Each page will probably be not too long.</w:t>
+        <w:t xml:space="preserve">The site consists of three pages: main page, </w:t>
+      </w:r>
+      <w:proofErr w:type="gramStart"/>
+      <w:r>
+        <w:rPr>
+          <w:sz w:val="26"/>
+          <w:szCs w:val="26"/>
+        </w:rPr>
+        <w:t>hobbies</w:t>
+      </w:r>
+      <w:proofErr w:type="gramEnd"/>
+      <w:r>
+        <w:rPr>
+          <w:sz w:val="26"/>
+          <w:szCs w:val="26"/>
+        </w:rPr>
+        <w:t xml:space="preserve"> and portfolio. Each page will probably be not too long.</w:t>
       </w:r>
     </w:p>
     <w:p>
@@ -399,11 +431,10 @@
           <w:sz w:val="26"/>
           <w:szCs w:val="26"/>
         </w:rPr>
-        <w:lastRenderedPageBreak/>
         <w:drawing>
-          <wp:inline distT="0" distB="0" distL="0" distR="0" wp14:anchorId="4EA2733C" wp14:editId="56EDF2B1">
-            <wp:extent cx="5173133" cy="3504577"/>
-            <wp:effectExtent l="0" t="0" r="8890" b="635"/>
+          <wp:inline distT="0" distB="0" distL="0" distR="0" wp14:anchorId="4EA2733C" wp14:editId="38E88388">
+            <wp:extent cx="4216400" cy="2856431"/>
+            <wp:effectExtent l="0" t="0" r="0" b="1270"/>
             <wp:docPr id="1" name="Picture 1" descr="Text, letter&#10;&#10;Description automatically generated"/>
             <wp:cNvGraphicFramePr>
               <a:graphicFrameLocks xmlns:a="http://schemas.openxmlformats.org/drawingml/2006/main" noChangeAspect="1"/>
@@ -430,7 +461,7 @@
                   <pic:spPr>
                     <a:xfrm>
                       <a:off x="0" y="0"/>
-                      <a:ext cx="5199920" cy="3522724"/>
+                      <a:ext cx="4241628" cy="2873522"/>
                     </a:xfrm>
                     <a:prstGeom prst="rect">
                       <a:avLst/>
@@ -459,6 +490,7 @@
           <w:sz w:val="26"/>
           <w:szCs w:val="26"/>
         </w:rPr>
+        <w:lastRenderedPageBreak/>
         <w:t xml:space="preserve">What technical environment is used? </w:t>
       </w:r>
     </w:p>
@@ -479,14 +511,39 @@
           <w:sz w:val="26"/>
           <w:szCs w:val="26"/>
         </w:rPr>
-        <w:t>I uploaded my web portfolio to Github</w:t>
-      </w:r>
-      <w:r>
-        <w:rPr>
-          <w:sz w:val="26"/>
-          <w:szCs w:val="26"/>
-        </w:rPr>
-        <w:t>. While coding, I also used Github to back up everything that I did to avoid incidents.</w:t>
+        <w:t xml:space="preserve">I uploaded my web portfolio to </w:t>
+      </w:r>
+      <w:proofErr w:type="spellStart"/>
+      <w:r>
+        <w:rPr>
+          <w:sz w:val="26"/>
+          <w:szCs w:val="26"/>
+        </w:rPr>
+        <w:t>Github</w:t>
+      </w:r>
+      <w:proofErr w:type="spellEnd"/>
+      <w:r>
+        <w:rPr>
+          <w:sz w:val="26"/>
+          <w:szCs w:val="26"/>
+        </w:rPr>
+        <w:t xml:space="preserve">. While coding, I also used </w:t>
+      </w:r>
+      <w:proofErr w:type="spellStart"/>
+      <w:r>
+        <w:rPr>
+          <w:sz w:val="26"/>
+          <w:szCs w:val="26"/>
+        </w:rPr>
+        <w:t>Github</w:t>
+      </w:r>
+      <w:proofErr w:type="spellEnd"/>
+      <w:r>
+        <w:rPr>
+          <w:sz w:val="26"/>
+          <w:szCs w:val="26"/>
+        </w:rPr>
+        <w:t xml:space="preserve"> to back up everything that I did to avoid incidents.</w:t>
       </w:r>
     </w:p>
     <w:p>
@@ -505,7 +562,27 @@
           <w:sz w:val="26"/>
           <w:szCs w:val="26"/>
         </w:rPr>
-        <w:t>Security aspects? Is there necessary security aspects?</w:t>
+        <w:t xml:space="preserve">Security aspects? </w:t>
+      </w:r>
+      <w:proofErr w:type="gramStart"/>
+      <w:r>
+        <w:rPr>
+          <w:b/>
+          <w:bCs/>
+          <w:sz w:val="26"/>
+          <w:szCs w:val="26"/>
+        </w:rPr>
+        <w:t>Is</w:t>
+      </w:r>
+      <w:proofErr w:type="gramEnd"/>
+      <w:r>
+        <w:rPr>
+          <w:b/>
+          <w:bCs/>
+          <w:sz w:val="26"/>
+          <w:szCs w:val="26"/>
+        </w:rPr>
+        <w:t xml:space="preserve"> there necessary security aspects?</w:t>
       </w:r>
     </w:p>
     <w:p>
@@ -585,7 +662,23 @@
           <w:sz w:val="26"/>
           <w:szCs w:val="26"/>
         </w:rPr>
-        <w:t xml:space="preserve"> color) and a light black color (for dark mode). I am a fan of dark mode because I cannot stand looking at too bright white backgrounds. Dark mode is also a trend nowadays and many developers tend to prefer working with environments and softwares that include this feature. </w:t>
+        <w:t xml:space="preserve"> color) and a light black color (for dark mode). I am a fan of dark mode because I cannot stand looking at too bright white backgrounds. Dark mode is also a trend nowadays and many developers tend to prefer working with environments and </w:t>
+      </w:r>
+      <w:proofErr w:type="spellStart"/>
+      <w:r>
+        <w:rPr>
+          <w:sz w:val="26"/>
+          <w:szCs w:val="26"/>
+        </w:rPr>
+        <w:t>softwares</w:t>
+      </w:r>
+      <w:proofErr w:type="spellEnd"/>
+      <w:r>
+        <w:rPr>
+          <w:sz w:val="26"/>
+          <w:szCs w:val="26"/>
+        </w:rPr>
+        <w:t xml:space="preserve"> that include this feature. </w:t>
       </w:r>
     </w:p>
     <w:p>
@@ -625,10 +718,10 @@
       </w:pPr>
       <w:r>
         <w:rPr>
-          <w:sz w:val="26"/>
-          <w:szCs w:val="26"/>
-        </w:rPr>
-        <w:lastRenderedPageBreak/>
+          <w:noProof/>
+          <w:sz w:val="26"/>
+          <w:szCs w:val="26"/>
+        </w:rPr>
         <w:drawing>
           <wp:inline distT="0" distB="0" distL="0" distR="0" wp14:anchorId="06A17E82" wp14:editId="275E4FF3">
             <wp:extent cx="5435600" cy="2182370"/>
@@ -722,8 +815,17 @@
           <w:sz w:val="26"/>
           <w:szCs w:val="26"/>
         </w:rPr>
-        <w:t>: Kadwa</w:t>
-      </w:r>
+        <w:t xml:space="preserve">: </w:t>
+      </w:r>
+      <w:proofErr w:type="spellStart"/>
+      <w:r>
+        <w:rPr>
+          <w:sz w:val="26"/>
+          <w:szCs w:val="26"/>
+        </w:rPr>
+        <w:t>Kadwa</w:t>
+      </w:r>
+      <w:proofErr w:type="spellEnd"/>
     </w:p>
     <w:p>
       <w:pPr>
@@ -742,8 +844,17 @@
           <w:sz w:val="26"/>
           <w:szCs w:val="26"/>
         </w:rPr>
-        <w:t>Headings: Tuffy</w:t>
-      </w:r>
+        <w:t xml:space="preserve">Headings: </w:t>
+      </w:r>
+      <w:proofErr w:type="spellStart"/>
+      <w:r>
+        <w:rPr>
+          <w:sz w:val="26"/>
+          <w:szCs w:val="26"/>
+        </w:rPr>
+        <w:t>Tuffy</w:t>
+      </w:r>
+      <w:proofErr w:type="spellEnd"/>
     </w:p>
     <w:p>
       <w:pPr>
@@ -762,8 +873,17 @@
           <w:sz w:val="26"/>
           <w:szCs w:val="26"/>
         </w:rPr>
-        <w:t>Normal text: Palaquin</w:t>
-      </w:r>
+        <w:t xml:space="preserve">Normal text: </w:t>
+      </w:r>
+      <w:proofErr w:type="spellStart"/>
+      <w:r>
+        <w:rPr>
+          <w:sz w:val="26"/>
+          <w:szCs w:val="26"/>
+        </w:rPr>
+        <w:t>Palaquin</w:t>
+      </w:r>
+      <w:proofErr w:type="spellEnd"/>
     </w:p>
     <w:p>
       <w:pPr>
@@ -815,8 +935,19 @@
           <w:sz w:val="26"/>
           <w:szCs w:val="26"/>
         </w:rPr>
-        <w:t>Maintenance/Update policy? What is the update schedule (every spring) ....?</w:t>
-      </w:r>
+        <w:t xml:space="preserve">Maintenance/Update policy? What is the update schedule (every </w:t>
+      </w:r>
+      <w:proofErr w:type="gramStart"/>
+      <w:r>
+        <w:rPr>
+          <w:b/>
+          <w:bCs/>
+          <w:sz w:val="26"/>
+          <w:szCs w:val="26"/>
+        </w:rPr>
+        <w:t>spring) ....?</w:t>
+      </w:r>
+      <w:proofErr w:type="gramEnd"/>
     </w:p>
     <w:p>
       <w:pPr>
@@ -862,6 +993,7 @@
           <w:sz w:val="26"/>
           <w:szCs w:val="26"/>
         </w:rPr>
+        <w:lastRenderedPageBreak/>
         <w:t xml:space="preserve">I will also upgrade the website as I learn about more technologies, not just updating my information </w:t>
       </w:r>
       <w:r>
@@ -990,7 +1122,29 @@
           <w:szCs w:val="26"/>
           <w:u w:val="none"/>
         </w:rPr>
-        <w:t xml:space="preserve">free for everyone to use and I also gave credit to the owner in my code. </w:t>
+        <w:t xml:space="preserve">free for everyone to </w:t>
+      </w:r>
+      <w:proofErr w:type="gramStart"/>
+      <w:r>
+        <w:rPr>
+          <w:rStyle w:val="Hyperlink"/>
+          <w:color w:val="auto"/>
+          <w:sz w:val="26"/>
+          <w:szCs w:val="26"/>
+          <w:u w:val="none"/>
+        </w:rPr>
+        <w:t>use</w:t>
+      </w:r>
+      <w:proofErr w:type="gramEnd"/>
+      <w:r>
+        <w:rPr>
+          <w:rStyle w:val="Hyperlink"/>
+          <w:color w:val="auto"/>
+          <w:sz w:val="26"/>
+          <w:szCs w:val="26"/>
+          <w:u w:val="none"/>
+        </w:rPr>
+        <w:t xml:space="preserve"> and I also gave credit to the owner in my code. </w:t>
       </w:r>
     </w:p>
     <w:p>
@@ -1048,7 +1202,23 @@
           <w:sz w:val="26"/>
           <w:szCs w:val="26"/>
         </w:rPr>
-        <w:t>Other icons were from FontAwesome.</w:t>
+        <w:t xml:space="preserve">Other icons were from </w:t>
+      </w:r>
+      <w:proofErr w:type="spellStart"/>
+      <w:r>
+        <w:rPr>
+          <w:sz w:val="26"/>
+          <w:szCs w:val="26"/>
+        </w:rPr>
+        <w:t>FontAwesome</w:t>
+      </w:r>
+      <w:proofErr w:type="spellEnd"/>
+      <w:r>
+        <w:rPr>
+          <w:sz w:val="26"/>
+          <w:szCs w:val="26"/>
+        </w:rPr>
+        <w:t>.</w:t>
       </w:r>
     </w:p>
     <w:p>
@@ -1085,7 +1255,6 @@
           <w:sz w:val="26"/>
           <w:szCs w:val="26"/>
         </w:rPr>
-        <w:lastRenderedPageBreak/>
         <w:drawing>
           <wp:inline distT="0" distB="0" distL="0" distR="0" wp14:anchorId="0F92072D" wp14:editId="0167A1D7">
             <wp:extent cx="2159000" cy="1440348"/>
@@ -1441,6 +1610,7 @@
           <w:sz w:val="26"/>
           <w:szCs w:val="26"/>
         </w:rPr>
+        <w:lastRenderedPageBreak/>
         <w:t xml:space="preserve">I used Figma to </w:t>
       </w:r>
       <w:r>
@@ -1471,7 +1641,6 @@
           <w:sz w:val="26"/>
           <w:szCs w:val="26"/>
         </w:rPr>
-        <w:lastRenderedPageBreak/>
         <w:drawing>
           <wp:inline distT="0" distB="0" distL="0" distR="0" wp14:anchorId="052A4B18" wp14:editId="5A2D3CAC">
             <wp:extent cx="4512733" cy="6205009"/>
@@ -1719,6 +1888,7 @@
         <w:rPr>
           <w:b/>
           <w:bCs/>
+          <w:noProof/>
           <w:sz w:val="26"/>
           <w:szCs w:val="26"/>
         </w:rPr>
@@ -1788,6 +1958,7 @@
         <w:rPr>
           <w:b/>
           <w:bCs/>
+          <w:noProof/>
           <w:sz w:val="26"/>
           <w:szCs w:val="26"/>
         </w:rPr>
@@ -2129,7 +2300,23 @@
           <w:sz w:val="26"/>
           <w:szCs w:val="26"/>
         </w:rPr>
-        <w:t>I can make responsive pages but the responsiveness is not so smooth.</w:t>
+        <w:t xml:space="preserve">I can make responsive </w:t>
+      </w:r>
+      <w:proofErr w:type="gramStart"/>
+      <w:r>
+        <w:rPr>
+          <w:sz w:val="26"/>
+          <w:szCs w:val="26"/>
+        </w:rPr>
+        <w:t>pages</w:t>
+      </w:r>
+      <w:proofErr w:type="gramEnd"/>
+      <w:r>
+        <w:rPr>
+          <w:sz w:val="26"/>
+          <w:szCs w:val="26"/>
+        </w:rPr>
+        <w:t xml:space="preserve"> but the responsiveness is not so smooth.</w:t>
       </w:r>
       <w:r>
         <w:rPr>

</xml_diff>